<commit_message>
mid of the day
</commit_message>
<xml_diff>
--- a/Check Session Infos.docx
+++ b/Check Session Infos.docx
@@ -139,6 +139,9 @@
         </mc:AlternateContent>
       </w:r>
       <w:r>
+        <w:rPr>
+          <w:noProof/>
+        </w:rPr>
         <w:drawing>
           <wp:inline distT="0" distB="0" distL="0" distR="0" wp14:anchorId="70F2C7D0" wp14:editId="6DB0F94F">
             <wp:extent cx="2949262" cy="1881110"/>
@@ -302,6 +305,7 @@
       </w:r>
       <w:r>
         <w:rPr>
+          <w:noProof/>
           <w:lang w:val="en-GB"/>
         </w:rPr>
         <w:drawing>
@@ -513,6 +517,7 @@
       </w:r>
       <w:r>
         <w:rPr>
+          <w:noProof/>
           <w:lang w:val="en-GB"/>
         </w:rPr>
         <w:drawing>
@@ -587,6 +592,9 @@
     </w:p>
     <w:p>
       <w:r>
+        <w:rPr>
+          <w:noProof/>
+        </w:rPr>
         <w:drawing>
           <wp:inline distT="0" distB="0" distL="0" distR="0" wp14:anchorId="477E24CD" wp14:editId="0ECFCCE7">
             <wp:extent cx="4620270" cy="1629002"/>
@@ -658,6 +666,7 @@
       </w:pPr>
       <w:r>
         <w:rPr>
+          <w:noProof/>
           <w:lang w:val="en-GB"/>
         </w:rPr>
         <w:drawing>
@@ -731,6 +740,7 @@
       </w:pPr>
       <w:r>
         <w:rPr>
+          <w:noProof/>
           <w:lang w:val="en-GB"/>
         </w:rPr>
         <w:drawing>
@@ -811,6 +821,7 @@
       </w:pPr>
       <w:r>
         <w:rPr>
+          <w:noProof/>
           <w:lang w:val="en-GB"/>
         </w:rPr>
         <w:drawing>
@@ -884,6 +895,210 @@
       </w:pPr>
       <w:r>
         <w:rPr>
+          <w:noProof/>
+          <w:lang w:val="en-GB"/>
+        </w:rPr>
+        <mc:AlternateContent>
+          <mc:Choice Requires="wpi">
+            <w:drawing>
+              <wp:anchor distT="0" distB="0" distL="114300" distR="114300" simplePos="0" relativeHeight="251669504" behindDoc="0" locked="0" layoutInCell="1" allowOverlap="1" wp14:anchorId="6A3D6486" wp14:editId="32990488">
+                <wp:simplePos x="0" y="0"/>
+                <wp:positionH relativeFrom="column">
+                  <wp:posOffset>11535</wp:posOffset>
+                </wp:positionH>
+                <wp:positionV relativeFrom="paragraph">
+                  <wp:posOffset>1736996</wp:posOffset>
+                </wp:positionV>
+                <wp:extent cx="743760" cy="39240"/>
+                <wp:effectExtent l="38100" t="76200" r="75565" b="94615"/>
+                <wp:wrapNone/>
+                <wp:docPr id="2076949754" name="Ink 5"/>
+                <wp:cNvGraphicFramePr/>
+                <a:graphic xmlns:a="http://schemas.openxmlformats.org/drawingml/2006/main">
+                  <a:graphicData uri="http://schemas.microsoft.com/office/word/2010/wordprocessingInk">
+                    <w14:contentPart bwMode="auto" r:id="rId27">
+                      <w14:nvContentPartPr>
+                        <w14:cNvContentPartPr/>
+                      </w14:nvContentPartPr>
+                      <w14:xfrm>
+                        <a:off x="0" y="0"/>
+                        <a:ext cx="743760" cy="39240"/>
+                      </w14:xfrm>
+                    </w14:contentPart>
+                  </a:graphicData>
+                </a:graphic>
+              </wp:anchor>
+            </w:drawing>
+          </mc:Choice>
+          <mc:Fallback>
+            <w:pict>
+              <v:shapetype w14:anchorId="27F4E083" id="_x0000_t75" coordsize="21600,21600" o:spt="75" o:preferrelative="t" path="m@4@5l@4@11@9@11@9@5xe" filled="f" stroked="f">
+                <v:stroke joinstyle="miter"/>
+                <v:formulas>
+                  <v:f eqn="if lineDrawn pixelLineWidth 0"/>
+                  <v:f eqn="sum @0 1 0"/>
+                  <v:f eqn="sum 0 0 @1"/>
+                  <v:f eqn="prod @2 1 2"/>
+                  <v:f eqn="prod @3 21600 pixelWidth"/>
+                  <v:f eqn="prod @3 21600 pixelHeight"/>
+                  <v:f eqn="sum @0 0 1"/>
+                  <v:f eqn="prod @6 1 2"/>
+                  <v:f eqn="prod @7 21600 pixelWidth"/>
+                  <v:f eqn="sum @8 21600 0"/>
+                  <v:f eqn="prod @7 21600 pixelHeight"/>
+                  <v:f eqn="sum @10 21600 0"/>
+                </v:formulas>
+                <v:path o:extrusionok="f" gradientshapeok="t" o:connecttype="rect"/>
+                <o:lock v:ext="edit" aspectratio="t"/>
+              </v:shapetype>
+              <v:shape id="Ink 5" o:spid="_x0000_s1026" type="#_x0000_t75" style="position:absolute;margin-left:-.5pt;margin-top:133.95pt;width:61.35pt;height:8.8pt;z-index:251669504;visibility:visible;mso-wrap-style:square;mso-wrap-distance-left:9pt;mso-wrap-distance-top:0;mso-wrap-distance-right:9pt;mso-wrap-distance-bottom:0;mso-position-horizontal:absolute;mso-position-horizontal-relative:text;mso-position-vertical:absolute;mso-position-vertical-relative:text" o:gfxdata="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">
+                <v:imagedata r:id="rId28" o:title=""/>
+              </v:shape>
+            </w:pict>
+          </mc:Fallback>
+        </mc:AlternateContent>
+      </w:r>
+      <w:r>
+        <w:rPr>
+          <w:noProof/>
+          <w:lang w:val="en-GB"/>
+        </w:rPr>
+        <mc:AlternateContent>
+          <mc:Choice Requires="wpi">
+            <w:drawing>
+              <wp:anchor distT="0" distB="0" distL="114300" distR="114300" simplePos="0" relativeHeight="251668480" behindDoc="0" locked="0" layoutInCell="1" allowOverlap="1" wp14:anchorId="3BB1A068" wp14:editId="658AE547">
+                <wp:simplePos x="0" y="0"/>
+                <wp:positionH relativeFrom="column">
+                  <wp:posOffset>237615</wp:posOffset>
+                </wp:positionH>
+                <wp:positionV relativeFrom="paragraph">
+                  <wp:posOffset>1381647</wp:posOffset>
+                </wp:positionV>
+                <wp:extent cx="664200" cy="22680"/>
+                <wp:effectExtent l="38100" t="57150" r="60325" b="111125"/>
+                <wp:wrapNone/>
+                <wp:docPr id="115279937" name="Ink 4"/>
+                <wp:cNvGraphicFramePr/>
+                <a:graphic xmlns:a="http://schemas.openxmlformats.org/drawingml/2006/main">
+                  <a:graphicData uri="http://schemas.microsoft.com/office/word/2010/wordprocessingInk">
+                    <w14:contentPart bwMode="auto" r:id="rId29">
+                      <w14:nvContentPartPr>
+                        <w14:cNvContentPartPr/>
+                      </w14:nvContentPartPr>
+                      <w14:xfrm>
+                        <a:off x="0" y="0"/>
+                        <a:ext cx="664200" cy="22680"/>
+                      </w14:xfrm>
+                    </w14:contentPart>
+                  </a:graphicData>
+                </a:graphic>
+              </wp:anchor>
+            </w:drawing>
+          </mc:Choice>
+          <mc:Fallback>
+            <w:pict>
+              <v:shape w14:anchorId="1CF0F5E7" id="Ink 4" o:spid="_x0000_s1026" type="#_x0000_t75" style="position:absolute;margin-left:17.3pt;margin-top:105.95pt;width:55.15pt;height:7.5pt;z-index:251668480;visibility:visible;mso-wrap-style:square;mso-wrap-distance-left:9pt;mso-wrap-distance-top:0;mso-wrap-distance-right:9pt;mso-wrap-distance-bottom:0;mso-position-horizontal:absolute;mso-position-horizontal-relative:text;mso-position-vertical:absolute;mso-position-vertical-relative:text" o:gfxdata="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">
+                <v:imagedata r:id="rId30" o:title=""/>
+              </v:shape>
+            </w:pict>
+          </mc:Fallback>
+        </mc:AlternateContent>
+      </w:r>
+      <w:r>
+        <w:rPr>
+          <w:noProof/>
+          <w:lang w:val="en-GB"/>
+        </w:rPr>
+        <mc:AlternateContent>
+          <mc:Choice Requires="wpi">
+            <w:drawing>
+              <wp:anchor distT="0" distB="0" distL="114300" distR="114300" simplePos="0" relativeHeight="251667456" behindDoc="0" locked="0" layoutInCell="1" allowOverlap="1" wp14:anchorId="2015F49C" wp14:editId="2C2E4FAE">
+                <wp:simplePos x="0" y="0"/>
+                <wp:positionH relativeFrom="column">
+                  <wp:posOffset>13695</wp:posOffset>
+                </wp:positionH>
+                <wp:positionV relativeFrom="paragraph">
+                  <wp:posOffset>1383807</wp:posOffset>
+                </wp:positionV>
+                <wp:extent cx="947880" cy="45000"/>
+                <wp:effectExtent l="57150" t="76200" r="62230" b="88900"/>
+                <wp:wrapNone/>
+                <wp:docPr id="1587029683" name="Ink 3"/>
+                <wp:cNvGraphicFramePr/>
+                <a:graphic xmlns:a="http://schemas.openxmlformats.org/drawingml/2006/main">
+                  <a:graphicData uri="http://schemas.microsoft.com/office/word/2010/wordprocessingInk">
+                    <w14:contentPart bwMode="auto" r:id="rId31">
+                      <w14:nvContentPartPr>
+                        <w14:cNvContentPartPr/>
+                      </w14:nvContentPartPr>
+                      <w14:xfrm>
+                        <a:off x="0" y="0"/>
+                        <a:ext cx="947880" cy="45000"/>
+                      </w14:xfrm>
+                    </w14:contentPart>
+                  </a:graphicData>
+                </a:graphic>
+              </wp:anchor>
+            </w:drawing>
+          </mc:Choice>
+          <mc:Fallback>
+            <w:pict>
+              <v:shape w14:anchorId="24153624" id="Ink 3" o:spid="_x0000_s1026" type="#_x0000_t75" style="position:absolute;margin-left:-.3pt;margin-top:106.15pt;width:77.5pt;height:9.25pt;z-index:251667456;visibility:visible;mso-wrap-style:square;mso-wrap-distance-left:9pt;mso-wrap-distance-top:0;mso-wrap-distance-right:9pt;mso-wrap-distance-bottom:0;mso-position-horizontal:absolute;mso-position-horizontal-relative:text;mso-position-vertical:absolute;mso-position-vertical-relative:text" o:gfxdata="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">
+                <v:imagedata r:id="rId32" o:title=""/>
+              </v:shape>
+            </w:pict>
+          </mc:Fallback>
+        </mc:AlternateContent>
+      </w:r>
+      <w:r>
+        <w:rPr>
+          <w:noProof/>
+          <w:lang w:val="en-GB"/>
+        </w:rPr>
+        <mc:AlternateContent>
+          <mc:Choice Requires="wpi">
+            <w:drawing>
+              <wp:anchor distT="0" distB="0" distL="114300" distR="114300" simplePos="0" relativeHeight="251666432" behindDoc="0" locked="0" layoutInCell="1" allowOverlap="1" wp14:anchorId="58B758EE" wp14:editId="5CBD1BB8">
+                <wp:simplePos x="0" y="0"/>
+                <wp:positionH relativeFrom="column">
+                  <wp:posOffset>71295</wp:posOffset>
+                </wp:positionH>
+                <wp:positionV relativeFrom="paragraph">
+                  <wp:posOffset>1400007</wp:posOffset>
+                </wp:positionV>
+                <wp:extent cx="360" cy="360"/>
+                <wp:effectExtent l="57150" t="76200" r="76200" b="95250"/>
+                <wp:wrapNone/>
+                <wp:docPr id="377931558" name="Ink 2"/>
+                <wp:cNvGraphicFramePr/>
+                <a:graphic xmlns:a="http://schemas.openxmlformats.org/drawingml/2006/main">
+                  <a:graphicData uri="http://schemas.microsoft.com/office/word/2010/wordprocessingInk">
+                    <w14:contentPart bwMode="auto" r:id="rId33">
+                      <w14:nvContentPartPr>
+                        <w14:cNvContentPartPr/>
+                      </w14:nvContentPartPr>
+                      <w14:xfrm>
+                        <a:off x="0" y="0"/>
+                        <a:ext cx="360" cy="360"/>
+                      </w14:xfrm>
+                    </w14:contentPart>
+                  </a:graphicData>
+                </a:graphic>
+              </wp:anchor>
+            </w:drawing>
+          </mc:Choice>
+          <mc:Fallback>
+            <w:pict>
+              <v:shape w14:anchorId="3C48F274" id="Ink 2" o:spid="_x0000_s1026" type="#_x0000_t75" style="position:absolute;margin-left:4.2pt;margin-top:107.45pt;width:2.9pt;height:5.7pt;z-index:251666432;visibility:visible;mso-wrap-style:square;mso-wrap-distance-left:9pt;mso-wrap-distance-top:0;mso-wrap-distance-right:9pt;mso-wrap-distance-bottom:0;mso-position-horizontal:absolute;mso-position-horizontal-relative:text;mso-position-vertical:absolute;mso-position-vertical-relative:text" o:gfxdata="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">
+                <v:imagedata r:id="rId34" o:title=""/>
+              </v:shape>
+            </w:pict>
+          </mc:Fallback>
+        </mc:AlternateContent>
+      </w:r>
+      <w:r>
+        <w:rPr>
+          <w:noProof/>
           <w:lang w:val="en-GB"/>
         </w:rPr>
         <w:drawing>
@@ -902,7 +1117,7 @@
                     <pic:cNvPicPr/>
                   </pic:nvPicPr>
                   <pic:blipFill>
-                    <a:blip r:embed="rId27"/>
+                    <a:blip r:embed="rId35"/>
                     <a:stretch>
                       <a:fillRect/>
                     </a:stretch>
@@ -957,6 +1172,99 @@
       </w:pPr>
       <w:r>
         <w:rPr>
+          <w:noProof/>
+          <w:lang w:val="en-GB"/>
+        </w:rPr>
+        <mc:AlternateContent>
+          <mc:Choice Requires="wpi">
+            <w:drawing>
+              <wp:anchor distT="0" distB="0" distL="114300" distR="114300" simplePos="0" relativeHeight="251671552" behindDoc="0" locked="0" layoutInCell="1" allowOverlap="1" wp14:anchorId="5740D0F3" wp14:editId="5718D0D0">
+                <wp:simplePos x="0" y="0"/>
+                <wp:positionH relativeFrom="column">
+                  <wp:posOffset>-69465</wp:posOffset>
+                </wp:positionH>
+                <wp:positionV relativeFrom="paragraph">
+                  <wp:posOffset>1444309</wp:posOffset>
+                </wp:positionV>
+                <wp:extent cx="677160" cy="8640"/>
+                <wp:effectExtent l="57150" t="76200" r="66040" b="86995"/>
+                <wp:wrapNone/>
+                <wp:docPr id="1851962938" name="Ink 7"/>
+                <wp:cNvGraphicFramePr/>
+                <a:graphic xmlns:a="http://schemas.openxmlformats.org/drawingml/2006/main">
+                  <a:graphicData uri="http://schemas.microsoft.com/office/word/2010/wordprocessingInk">
+                    <w14:contentPart bwMode="auto" r:id="rId36">
+                      <w14:nvContentPartPr>
+                        <w14:cNvContentPartPr/>
+                      </w14:nvContentPartPr>
+                      <w14:xfrm>
+                        <a:off x="0" y="0"/>
+                        <a:ext cx="677160" cy="8640"/>
+                      </w14:xfrm>
+                    </w14:contentPart>
+                  </a:graphicData>
+                </a:graphic>
+              </wp:anchor>
+            </w:drawing>
+          </mc:Choice>
+          <mc:Fallback>
+            <w:pict>
+              <v:shape w14:anchorId="74D428DC" id="Ink 7" o:spid="_x0000_s1026" type="#_x0000_t75" style="position:absolute;margin-left:-6.85pt;margin-top:110.95pt;width:56.15pt;height:6.35pt;z-index:251671552;visibility:visible;mso-wrap-style:square;mso-wrap-distance-left:9pt;mso-wrap-distance-top:0;mso-wrap-distance-right:9pt;mso-wrap-distance-bottom:0;mso-position-horizontal:absolute;mso-position-horizontal-relative:text;mso-position-vertical:absolute;mso-position-vertical-relative:text" o:gfxdata="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">
+                <v:imagedata r:id="rId37" o:title=""/>
+              </v:shape>
+            </w:pict>
+          </mc:Fallback>
+        </mc:AlternateContent>
+      </w:r>
+      <w:r>
+        <w:rPr>
+          <w:noProof/>
+          <w:lang w:val="en-GB"/>
+        </w:rPr>
+        <mc:AlternateContent>
+          <mc:Choice Requires="wpi">
+            <w:drawing>
+              <wp:anchor distT="0" distB="0" distL="114300" distR="114300" simplePos="0" relativeHeight="251670528" behindDoc="0" locked="0" layoutInCell="1" allowOverlap="1" wp14:anchorId="2A258B4A" wp14:editId="2728FD89">
+                <wp:simplePos x="0" y="0"/>
+                <wp:positionH relativeFrom="column">
+                  <wp:posOffset>4335</wp:posOffset>
+                </wp:positionH>
+                <wp:positionV relativeFrom="paragraph">
+                  <wp:posOffset>1121767</wp:posOffset>
+                </wp:positionV>
+                <wp:extent cx="800280" cy="44640"/>
+                <wp:effectExtent l="57150" t="76200" r="76200" b="88900"/>
+                <wp:wrapNone/>
+                <wp:docPr id="1581034606" name="Ink 6"/>
+                <wp:cNvGraphicFramePr/>
+                <a:graphic xmlns:a="http://schemas.openxmlformats.org/drawingml/2006/main">
+                  <a:graphicData uri="http://schemas.microsoft.com/office/word/2010/wordprocessingInk">
+                    <w14:contentPart bwMode="auto" r:id="rId38">
+                      <w14:nvContentPartPr>
+                        <w14:cNvContentPartPr/>
+                      </w14:nvContentPartPr>
+                      <w14:xfrm>
+                        <a:off x="0" y="0"/>
+                        <a:ext cx="800280" cy="44640"/>
+                      </w14:xfrm>
+                    </w14:contentPart>
+                  </a:graphicData>
+                </a:graphic>
+              </wp:anchor>
+            </w:drawing>
+          </mc:Choice>
+          <mc:Fallback>
+            <w:pict>
+              <v:shape w14:anchorId="0EBDA0D1" id="Ink 6" o:spid="_x0000_s1026" type="#_x0000_t75" style="position:absolute;margin-left:-1.05pt;margin-top:85.5pt;width:65.8pt;height:9.15pt;z-index:251670528;visibility:visible;mso-wrap-style:square;mso-wrap-distance-left:9pt;mso-wrap-distance-top:0;mso-wrap-distance-right:9pt;mso-wrap-distance-bottom:0;mso-position-horizontal:absolute;mso-position-horizontal-relative:text;mso-position-vertical:absolute;mso-position-vertical-relative:text" o:gfxdata="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">
+                <v:imagedata r:id="rId39" o:title=""/>
+              </v:shape>
+            </w:pict>
+          </mc:Fallback>
+        </mc:AlternateContent>
+      </w:r>
+      <w:r>
+        <w:rPr>
+          <w:noProof/>
           <w:lang w:val="en-GB"/>
         </w:rPr>
         <w:drawing>
@@ -975,7 +1283,7 @@
                     <pic:cNvPicPr/>
                   </pic:nvPicPr>
                   <pic:blipFill>
-                    <a:blip r:embed="rId28"/>
+                    <a:blip r:embed="rId40"/>
                     <a:stretch>
                       <a:fillRect/>
                     </a:stretch>
@@ -1037,6 +1345,145 @@
       </w:pPr>
       <w:r>
         <w:rPr>
+          <w:noProof/>
+          <w:lang w:val="en-GB"/>
+        </w:rPr>
+        <mc:AlternateContent>
+          <mc:Choice Requires="wpi">
+            <w:drawing>
+              <wp:anchor distT="0" distB="0" distL="114300" distR="114300" simplePos="0" relativeHeight="251678720" behindDoc="0" locked="0" layoutInCell="1" allowOverlap="1" wp14:anchorId="06D4F956" wp14:editId="54F5D916">
+                <wp:simplePos x="0" y="0"/>
+                <wp:positionH relativeFrom="column">
+                  <wp:posOffset>8524073</wp:posOffset>
+                </wp:positionH>
+                <wp:positionV relativeFrom="paragraph">
+                  <wp:posOffset>1678423</wp:posOffset>
+                </wp:positionV>
+                <wp:extent cx="10800" cy="106200"/>
+                <wp:effectExtent l="57150" t="76200" r="65405" b="84455"/>
+                <wp:wrapNone/>
+                <wp:docPr id="1856685894" name="Ink 14"/>
+                <wp:cNvGraphicFramePr/>
+                <a:graphic xmlns:a="http://schemas.openxmlformats.org/drawingml/2006/main">
+                  <a:graphicData uri="http://schemas.microsoft.com/office/word/2010/wordprocessingInk">
+                    <w14:contentPart bwMode="auto" r:id="rId41">
+                      <w14:nvContentPartPr>
+                        <w14:cNvContentPartPr/>
+                      </w14:nvContentPartPr>
+                      <w14:xfrm>
+                        <a:off x="0" y="0"/>
+                        <a:ext cx="10800" cy="106200"/>
+                      </w14:xfrm>
+                    </w14:contentPart>
+                  </a:graphicData>
+                </a:graphic>
+              </wp:anchor>
+            </w:drawing>
+          </mc:Choice>
+          <mc:Fallback>
+            <w:pict>
+              <v:shape w14:anchorId="61E47715" id="Ink 14" o:spid="_x0000_s1026" type="#_x0000_t75" style="position:absolute;margin-left:669.8pt;margin-top:129.3pt;width:3.65pt;height:14pt;z-index:251678720;visibility:visible;mso-wrap-style:square;mso-wrap-distance-left:9pt;mso-wrap-distance-top:0;mso-wrap-distance-right:9pt;mso-wrap-distance-bottom:0;mso-position-horizontal:absolute;mso-position-horizontal-relative:text;mso-position-vertical:absolute;mso-position-vertical-relative:text" o:gfxdata="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">
+                <v:imagedata r:id="rId42" o:title=""/>
+              </v:shape>
+            </w:pict>
+          </mc:Fallback>
+        </mc:AlternateContent>
+      </w:r>
+      <w:r>
+        <w:rPr>
+          <w:noProof/>
+          <w:lang w:val="en-GB"/>
+        </w:rPr>
+        <mc:AlternateContent>
+          <mc:Choice Requires="wpi">
+            <w:drawing>
+              <wp:anchor distT="0" distB="0" distL="114300" distR="114300" simplePos="0" relativeHeight="251673600" behindDoc="0" locked="0" layoutInCell="1" allowOverlap="1" wp14:anchorId="2900026E" wp14:editId="24A10EC8">
+                <wp:simplePos x="0" y="0"/>
+                <wp:positionH relativeFrom="column">
+                  <wp:posOffset>923033</wp:posOffset>
+                </wp:positionH>
+                <wp:positionV relativeFrom="paragraph">
+                  <wp:posOffset>651774</wp:posOffset>
+                </wp:positionV>
+                <wp:extent cx="723960" cy="14040"/>
+                <wp:effectExtent l="57150" t="57150" r="76200" b="100330"/>
+                <wp:wrapNone/>
+                <wp:docPr id="373919567" name="Ink 9"/>
+                <wp:cNvGraphicFramePr/>
+                <a:graphic xmlns:a="http://schemas.openxmlformats.org/drawingml/2006/main">
+                  <a:graphicData uri="http://schemas.microsoft.com/office/word/2010/wordprocessingInk">
+                    <w14:contentPart bwMode="auto" r:id="rId43">
+                      <w14:nvContentPartPr>
+                        <w14:cNvContentPartPr/>
+                      </w14:nvContentPartPr>
+                      <w14:xfrm>
+                        <a:off x="0" y="0"/>
+                        <a:ext cx="723960" cy="14040"/>
+                      </w14:xfrm>
+                    </w14:contentPart>
+                  </a:graphicData>
+                </a:graphic>
+              </wp:anchor>
+            </w:drawing>
+          </mc:Choice>
+          <mc:Fallback>
+            <w:pict>
+              <v:shape w14:anchorId="01219B5F" id="Ink 9" o:spid="_x0000_s1026" type="#_x0000_t75" style="position:absolute;margin-left:71.3pt;margin-top:48.5pt;width:59.8pt;height:6.75pt;z-index:251673600;visibility:visible;mso-wrap-style:square;mso-wrap-distance-left:9pt;mso-wrap-distance-top:0;mso-wrap-distance-right:9pt;mso-wrap-distance-bottom:0;mso-position-horizontal:absolute;mso-position-horizontal-relative:text;mso-position-vertical:absolute;mso-position-vertical-relative:text" o:gfxdata="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">
+                <v:imagedata r:id="rId44" o:title=""/>
+              </v:shape>
+            </w:pict>
+          </mc:Fallback>
+        </mc:AlternateContent>
+      </w:r>
+      <w:r>
+        <w:rPr>
+          <w:noProof/>
+          <w:lang w:val="en-GB"/>
+        </w:rPr>
+        <mc:AlternateContent>
+          <mc:Choice Requires="wpi">
+            <w:drawing>
+              <wp:anchor distT="0" distB="0" distL="114300" distR="114300" simplePos="0" relativeHeight="251672576" behindDoc="0" locked="0" layoutInCell="1" allowOverlap="1" wp14:anchorId="3643FF57" wp14:editId="5B07D2B3">
+                <wp:simplePos x="0" y="0"/>
+                <wp:positionH relativeFrom="column">
+                  <wp:posOffset>277553</wp:posOffset>
+                </wp:positionH>
+                <wp:positionV relativeFrom="paragraph">
+                  <wp:posOffset>656454</wp:posOffset>
+                </wp:positionV>
+                <wp:extent cx="479520" cy="53640"/>
+                <wp:effectExtent l="57150" t="57150" r="73025" b="99060"/>
+                <wp:wrapNone/>
+                <wp:docPr id="603571686" name="Ink 8"/>
+                <wp:cNvGraphicFramePr/>
+                <a:graphic xmlns:a="http://schemas.openxmlformats.org/drawingml/2006/main">
+                  <a:graphicData uri="http://schemas.microsoft.com/office/word/2010/wordprocessingInk">
+                    <w14:contentPart bwMode="auto" r:id="rId45">
+                      <w14:nvContentPartPr>
+                        <w14:cNvContentPartPr/>
+                      </w14:nvContentPartPr>
+                      <w14:xfrm>
+                        <a:off x="0" y="0"/>
+                        <a:ext cx="479520" cy="53640"/>
+                      </w14:xfrm>
+                    </w14:contentPart>
+                  </a:graphicData>
+                </a:graphic>
+              </wp:anchor>
+            </w:drawing>
+          </mc:Choice>
+          <mc:Fallback>
+            <w:pict>
+              <v:shape w14:anchorId="7E307D80" id="Ink 8" o:spid="_x0000_s1026" type="#_x0000_t75" style="position:absolute;margin-left:20.45pt;margin-top:48.9pt;width:40.55pt;height:9.85pt;z-index:251672576;visibility:visible;mso-wrap-style:square;mso-wrap-distance-left:9pt;mso-wrap-distance-top:0;mso-wrap-distance-right:9pt;mso-wrap-distance-bottom:0;mso-position-horizontal:absolute;mso-position-horizontal-relative:text;mso-position-vertical:absolute;mso-position-vertical-relative:text" o:gfxdata="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">
+                <v:imagedata r:id="rId46" o:title=""/>
+              </v:shape>
+            </w:pict>
+          </mc:Fallback>
+        </mc:AlternateContent>
+      </w:r>
+      <w:r>
+        <w:rPr>
+          <w:noProof/>
           <w:lang w:val="en-GB"/>
         </w:rPr>
         <w:drawing>
@@ -1055,7 +1502,7 @@
                     <pic:cNvPicPr/>
                   </pic:nvPicPr>
                   <pic:blipFill>
-                    <a:blip r:embed="rId29"/>
+                    <a:blip r:embed="rId47"/>
                     <a:stretch>
                       <a:fillRect/>
                     </a:stretch>
@@ -1110,6 +1557,99 @@
       </w:pPr>
       <w:r>
         <w:rPr>
+          <w:noProof/>
+          <w:lang w:val="en-GB"/>
+        </w:rPr>
+        <mc:AlternateContent>
+          <mc:Choice Requires="wpi">
+            <w:drawing>
+              <wp:anchor distT="0" distB="0" distL="114300" distR="114300" simplePos="0" relativeHeight="251675648" behindDoc="0" locked="0" layoutInCell="1" allowOverlap="1" wp14:anchorId="398A3FF3" wp14:editId="0F77D207">
+                <wp:simplePos x="0" y="0"/>
+                <wp:positionH relativeFrom="column">
+                  <wp:posOffset>824753</wp:posOffset>
+                </wp:positionH>
+                <wp:positionV relativeFrom="paragraph">
+                  <wp:posOffset>571164</wp:posOffset>
+                </wp:positionV>
+                <wp:extent cx="411480" cy="28080"/>
+                <wp:effectExtent l="57150" t="76200" r="64770" b="86360"/>
+                <wp:wrapNone/>
+                <wp:docPr id="1949564534" name="Ink 11"/>
+                <wp:cNvGraphicFramePr/>
+                <a:graphic xmlns:a="http://schemas.openxmlformats.org/drawingml/2006/main">
+                  <a:graphicData uri="http://schemas.microsoft.com/office/word/2010/wordprocessingInk">
+                    <w14:contentPart bwMode="auto" r:id="rId48">
+                      <w14:nvContentPartPr>
+                        <w14:cNvContentPartPr/>
+                      </w14:nvContentPartPr>
+                      <w14:xfrm>
+                        <a:off x="0" y="0"/>
+                        <a:ext cx="411480" cy="28080"/>
+                      </w14:xfrm>
+                    </w14:contentPart>
+                  </a:graphicData>
+                </a:graphic>
+              </wp:anchor>
+            </w:drawing>
+          </mc:Choice>
+          <mc:Fallback>
+            <w:pict>
+              <v:shape w14:anchorId="4058DAB0" id="Ink 11" o:spid="_x0000_s1026" type="#_x0000_t75" style="position:absolute;margin-left:63.55pt;margin-top:42.15pt;width:35.2pt;height:7.85pt;z-index:251675648;visibility:visible;mso-wrap-style:square;mso-wrap-distance-left:9pt;mso-wrap-distance-top:0;mso-wrap-distance-right:9pt;mso-wrap-distance-bottom:0;mso-position-horizontal:absolute;mso-position-horizontal-relative:text;mso-position-vertical:absolute;mso-position-vertical-relative:text" o:gfxdata="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">
+                <v:imagedata r:id="rId49" o:title=""/>
+              </v:shape>
+            </w:pict>
+          </mc:Fallback>
+        </mc:AlternateContent>
+      </w:r>
+      <w:r>
+        <w:rPr>
+          <w:noProof/>
+          <w:lang w:val="en-GB"/>
+        </w:rPr>
+        <mc:AlternateContent>
+          <mc:Choice Requires="wpi">
+            <w:drawing>
+              <wp:anchor distT="0" distB="0" distL="114300" distR="114300" simplePos="0" relativeHeight="251674624" behindDoc="0" locked="0" layoutInCell="1" allowOverlap="1" wp14:anchorId="233ADDFD" wp14:editId="3D4F91EA">
+                <wp:simplePos x="0" y="0"/>
+                <wp:positionH relativeFrom="column">
+                  <wp:posOffset>174593</wp:posOffset>
+                </wp:positionH>
+                <wp:positionV relativeFrom="paragraph">
+                  <wp:posOffset>585564</wp:posOffset>
+                </wp:positionV>
+                <wp:extent cx="545040" cy="13680"/>
+                <wp:effectExtent l="57150" t="57150" r="64770" b="100965"/>
+                <wp:wrapNone/>
+                <wp:docPr id="1118397276" name="Ink 10"/>
+                <wp:cNvGraphicFramePr/>
+                <a:graphic xmlns:a="http://schemas.openxmlformats.org/drawingml/2006/main">
+                  <a:graphicData uri="http://schemas.microsoft.com/office/word/2010/wordprocessingInk">
+                    <w14:contentPart bwMode="auto" r:id="rId50">
+                      <w14:nvContentPartPr>
+                        <w14:cNvContentPartPr/>
+                      </w14:nvContentPartPr>
+                      <w14:xfrm>
+                        <a:off x="0" y="0"/>
+                        <a:ext cx="545040" cy="13680"/>
+                      </w14:xfrm>
+                    </w14:contentPart>
+                  </a:graphicData>
+                </a:graphic>
+              </wp:anchor>
+            </w:drawing>
+          </mc:Choice>
+          <mc:Fallback>
+            <w:pict>
+              <v:shape w14:anchorId="39F59BF5" id="Ink 10" o:spid="_x0000_s1026" type="#_x0000_t75" style="position:absolute;margin-left:12.35pt;margin-top:43.25pt;width:45.7pt;height:6.75pt;z-index:251674624;visibility:visible;mso-wrap-style:square;mso-wrap-distance-left:9pt;mso-wrap-distance-top:0;mso-wrap-distance-right:9pt;mso-wrap-distance-bottom:0;mso-position-horizontal:absolute;mso-position-horizontal-relative:text;mso-position-vertical:absolute;mso-position-vertical-relative:text" o:gfxdata="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">
+                <v:imagedata r:id="rId51" o:title=""/>
+              </v:shape>
+            </w:pict>
+          </mc:Fallback>
+        </mc:AlternateContent>
+      </w:r>
+      <w:r>
+        <w:rPr>
+          <w:noProof/>
           <w:lang w:val="en-GB"/>
         </w:rPr>
         <w:drawing>
@@ -1128,7 +1668,7 @@
                     <pic:cNvPicPr/>
                   </pic:nvPicPr>
                   <pic:blipFill>
-                    <a:blip r:embed="rId30"/>
+                    <a:blip r:embed="rId52"/>
                     <a:stretch>
                       <a:fillRect/>
                     </a:stretch>
@@ -1183,6 +1723,99 @@
       </w:pPr>
       <w:r>
         <w:rPr>
+          <w:noProof/>
+          <w:lang w:val="en-GB"/>
+        </w:rPr>
+        <mc:AlternateContent>
+          <mc:Choice Requires="wpi">
+            <w:drawing>
+              <wp:anchor distT="0" distB="0" distL="114300" distR="114300" simplePos="0" relativeHeight="251677696" behindDoc="0" locked="0" layoutInCell="1" allowOverlap="1" wp14:anchorId="3C00E42A" wp14:editId="376B7EFD">
+                <wp:simplePos x="0" y="0"/>
+                <wp:positionH relativeFrom="column">
+                  <wp:posOffset>676793</wp:posOffset>
+                </wp:positionH>
+                <wp:positionV relativeFrom="paragraph">
+                  <wp:posOffset>441636</wp:posOffset>
+                </wp:positionV>
+                <wp:extent cx="321480" cy="26280"/>
+                <wp:effectExtent l="38100" t="76200" r="59690" b="88265"/>
+                <wp:wrapNone/>
+                <wp:docPr id="976070772" name="Ink 13"/>
+                <wp:cNvGraphicFramePr/>
+                <a:graphic xmlns:a="http://schemas.openxmlformats.org/drawingml/2006/main">
+                  <a:graphicData uri="http://schemas.microsoft.com/office/word/2010/wordprocessingInk">
+                    <w14:contentPart bwMode="auto" r:id="rId53">
+                      <w14:nvContentPartPr>
+                        <w14:cNvContentPartPr/>
+                      </w14:nvContentPartPr>
+                      <w14:xfrm>
+                        <a:off x="0" y="0"/>
+                        <a:ext cx="321480" cy="26280"/>
+                      </w14:xfrm>
+                    </w14:contentPart>
+                  </a:graphicData>
+                </a:graphic>
+              </wp:anchor>
+            </w:drawing>
+          </mc:Choice>
+          <mc:Fallback>
+            <w:pict>
+              <v:shape w14:anchorId="390C48C7" id="Ink 13" o:spid="_x0000_s1026" type="#_x0000_t75" style="position:absolute;margin-left:51.9pt;margin-top:31.95pt;width:28.1pt;height:7.7pt;z-index:251677696;visibility:visible;mso-wrap-style:square;mso-wrap-distance-left:9pt;mso-wrap-distance-top:0;mso-wrap-distance-right:9pt;mso-wrap-distance-bottom:0;mso-position-horizontal:absolute;mso-position-horizontal-relative:text;mso-position-vertical:absolute;mso-position-vertical-relative:text" o:gfxdata="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">
+                <v:imagedata r:id="rId54" o:title=""/>
+              </v:shape>
+            </w:pict>
+          </mc:Fallback>
+        </mc:AlternateContent>
+      </w:r>
+      <w:r>
+        <w:rPr>
+          <w:noProof/>
+          <w:lang w:val="en-GB"/>
+        </w:rPr>
+        <mc:AlternateContent>
+          <mc:Choice Requires="wpi">
+            <w:drawing>
+              <wp:anchor distT="0" distB="0" distL="114300" distR="114300" simplePos="0" relativeHeight="251676672" behindDoc="0" locked="0" layoutInCell="1" allowOverlap="1" wp14:anchorId="437BBC57" wp14:editId="025BDC7B">
+                <wp:simplePos x="0" y="0"/>
+                <wp:positionH relativeFrom="column">
+                  <wp:posOffset>31313</wp:posOffset>
+                </wp:positionH>
+                <wp:positionV relativeFrom="paragraph">
+                  <wp:posOffset>458916</wp:posOffset>
+                </wp:positionV>
+                <wp:extent cx="484560" cy="20520"/>
+                <wp:effectExtent l="57150" t="57150" r="67945" b="93980"/>
+                <wp:wrapNone/>
+                <wp:docPr id="1884546023" name="Ink 12"/>
+                <wp:cNvGraphicFramePr/>
+                <a:graphic xmlns:a="http://schemas.openxmlformats.org/drawingml/2006/main">
+                  <a:graphicData uri="http://schemas.microsoft.com/office/word/2010/wordprocessingInk">
+                    <w14:contentPart bwMode="auto" r:id="rId55">
+                      <w14:nvContentPartPr>
+                        <w14:cNvContentPartPr/>
+                      </w14:nvContentPartPr>
+                      <w14:xfrm>
+                        <a:off x="0" y="0"/>
+                        <a:ext cx="484560" cy="20520"/>
+                      </w14:xfrm>
+                    </w14:contentPart>
+                  </a:graphicData>
+                </a:graphic>
+              </wp:anchor>
+            </w:drawing>
+          </mc:Choice>
+          <mc:Fallback>
+            <w:pict>
+              <v:shape w14:anchorId="01EF25B7" id="Ink 12" o:spid="_x0000_s1026" type="#_x0000_t75" style="position:absolute;margin-left:1.05pt;margin-top:33.3pt;width:40.95pt;height:7.25pt;z-index:251676672;visibility:visible;mso-wrap-style:square;mso-wrap-distance-left:9pt;mso-wrap-distance-top:0;mso-wrap-distance-right:9pt;mso-wrap-distance-bottom:0;mso-position-horizontal:absolute;mso-position-horizontal-relative:text;mso-position-vertical:absolute;mso-position-vertical-relative:text" o:gfxdata="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">
+                <v:imagedata r:id="rId56" o:title=""/>
+              </v:shape>
+            </w:pict>
+          </mc:Fallback>
+        </mc:AlternateContent>
+      </w:r>
+      <w:r>
+        <w:rPr>
+          <w:noProof/>
           <w:lang w:val="en-GB"/>
         </w:rPr>
         <w:drawing>
@@ -1201,7 +1834,7 @@
                     <pic:cNvPicPr/>
                   </pic:nvPicPr>
                   <pic:blipFill>
-                    <a:blip r:embed="rId31"/>
+                    <a:blip r:embed="rId57"/>
                     <a:stretch>
                       <a:fillRect/>
                     </a:stretch>
@@ -1263,6 +1896,7 @@
       </w:pPr>
       <w:r>
         <w:rPr>
+          <w:noProof/>
           <w:lang w:val="en-GB"/>
         </w:rPr>
         <w:drawing>
@@ -1281,7 +1915,7 @@
                     <pic:cNvPicPr/>
                   </pic:nvPicPr>
                   <pic:blipFill>
-                    <a:blip r:embed="rId32"/>
+                    <a:blip r:embed="rId58"/>
                     <a:stretch>
                       <a:fillRect/>
                     </a:stretch>
@@ -1336,6 +1970,7 @@
       </w:pPr>
       <w:r>
         <w:rPr>
+          <w:noProof/>
           <w:lang w:val="en-GB"/>
         </w:rPr>
         <w:drawing>
@@ -1354,7 +1989,7 @@
                     <pic:cNvPicPr/>
                   </pic:nvPicPr>
                   <pic:blipFill>
-                    <a:blip r:embed="rId33"/>
+                    <a:blip r:embed="rId59"/>
                     <a:stretch>
                       <a:fillRect/>
                     </a:stretch>
@@ -1409,6 +2044,7 @@
       </w:pPr>
       <w:r>
         <w:rPr>
+          <w:noProof/>
           <w:lang w:val="en-GB"/>
         </w:rPr>
         <w:drawing>
@@ -1427,7 +2063,7 @@
                     <pic:cNvPicPr/>
                   </pic:nvPicPr>
                   <pic:blipFill>
-                    <a:blip r:embed="rId34"/>
+                    <a:blip r:embed="rId60"/>
                     <a:stretch>
                       <a:fillRect/>
                     </a:stretch>
@@ -1496,6 +2132,7 @@
       </w:pPr>
       <w:r>
         <w:rPr>
+          <w:noProof/>
           <w:lang w:val="en-GB"/>
         </w:rPr>
         <w:drawing>
@@ -1514,7 +2151,7 @@
                     <pic:cNvPicPr/>
                   </pic:nvPicPr>
                   <pic:blipFill>
-                    <a:blip r:embed="rId35"/>
+                    <a:blip r:embed="rId61"/>
                     <a:stretch>
                       <a:fillRect/>
                     </a:stretch>
@@ -1569,6 +2206,7 @@
       </w:pPr>
       <w:r>
         <w:rPr>
+          <w:noProof/>
           <w:lang w:val="en-GB"/>
         </w:rPr>
         <w:drawing>
@@ -1587,7 +2225,7 @@
                     <pic:cNvPicPr/>
                   </pic:nvPicPr>
                   <pic:blipFill>
-                    <a:blip r:embed="rId36"/>
+                    <a:blip r:embed="rId62"/>
                     <a:stretch>
                       <a:fillRect/>
                     </a:stretch>
@@ -1642,6 +2280,7 @@
       </w:pPr>
       <w:r>
         <w:rPr>
+          <w:noProof/>
           <w:lang w:val="en-GB"/>
         </w:rPr>
         <w:lastRenderedPageBreak/>
@@ -1661,7 +2300,7 @@
                     <pic:cNvPicPr/>
                   </pic:nvPicPr>
                   <pic:blipFill>
-                    <a:blip r:embed="rId37"/>
+                    <a:blip r:embed="rId63"/>
                     <a:stretch>
                       <a:fillRect/>
                     </a:stretch>
@@ -2756,6 +3395,296 @@
 </inkml:ink>
 </file>
 
+<file path=word/ink/ink10.xml><?xml version="1.0" encoding="utf-8"?>
+<inkml:ink xmlns:inkml="http://www.w3.org/2003/InkML">
+  <inkml:definitions>
+    <inkml:context xml:id="ctx0">
+      <inkml:inkSource xml:id="inkSrc0">
+        <inkml:traceFormat>
+          <inkml:channel name="X" type="integer" min="-2.14748E9" max="2.14748E9" units="cm"/>
+          <inkml:channel name="Y" type="integer" min="-2.14748E9" max="2.14748E9" units="cm"/>
+        </inkml:traceFormat>
+        <inkml:channelProperties>
+          <inkml:channelProperty channel="X" name="resolution" value="1000" units="1/cm"/>
+          <inkml:channelProperty channel="Y" name="resolution" value="1000" units="1/cm"/>
+        </inkml:channelProperties>
+      </inkml:inkSource>
+      <inkml:timestamp xml:id="ts0" timeString="2024-07-22T08:31:29.258"/>
+    </inkml:context>
+    <inkml:brush xml:id="br0">
+      <inkml:brushProperty name="width" value="0.1" units="cm"/>
+      <inkml:brushProperty name="height" value="0.2" units="cm"/>
+      <inkml:brushProperty name="color" value="#FFFC00"/>
+      <inkml:brushProperty name="tip" value="rectangle"/>
+      <inkml:brushProperty name="rasterOp" value="maskPen"/>
+      <inkml:brushProperty name="ignorePressure" value="1"/>
+    </inkml:brush>
+  </inkml:definitions>
+  <inkml:trace contextRef="#ctx0" brushRef="#br0">1 14,'183'12,"7"1,-41-13,259 32,-83 13,-237-38,152-6,-133-5,-64 4,-1-2,1-1,-1-2,0-3,79-23,-91 20,0 2,1 1,0 1,44-3,128 4,-194 6,85-10,-68 6,47-1,-66 5</inkml:trace>
+</inkml:ink>
+</file>
+
+<file path=word/ink/ink11.xml><?xml version="1.0" encoding="utf-8"?>
+<inkml:ink xmlns:inkml="http://www.w3.org/2003/InkML">
+  <inkml:definitions>
+    <inkml:context xml:id="ctx0">
+      <inkml:inkSource xml:id="inkSrc0">
+        <inkml:traceFormat>
+          <inkml:channel name="X" type="integer" min="-2.14748E9" max="2.14748E9" units="cm"/>
+          <inkml:channel name="Y" type="integer" min="-2.14748E9" max="2.14748E9" units="cm"/>
+        </inkml:traceFormat>
+        <inkml:channelProperties>
+          <inkml:channelProperty channel="X" name="resolution" value="1000" units="1/cm"/>
+          <inkml:channelProperty channel="Y" name="resolution" value="1000" units="1/cm"/>
+        </inkml:channelProperties>
+      </inkml:inkSource>
+      <inkml:timestamp xml:id="ts0" timeString="2024-07-22T08:31:27.547"/>
+    </inkml:context>
+    <inkml:brush xml:id="br0">
+      <inkml:brushProperty name="width" value="0.1" units="cm"/>
+      <inkml:brushProperty name="height" value="0.2" units="cm"/>
+      <inkml:brushProperty name="color" value="#FFFC00"/>
+      <inkml:brushProperty name="tip" value="rectangle"/>
+      <inkml:brushProperty name="rasterOp" value="maskPen"/>
+      <inkml:brushProperty name="ignorePressure" value="1"/>
+    </inkml:brush>
+  </inkml:definitions>
+  <inkml:trace contextRef="#ctx0" brushRef="#br0">1 1,'0'0</inkml:trace>
+</inkml:ink>
+</file>
+
+<file path=word/ink/ink12.xml><?xml version="1.0" encoding="utf-8"?>
+<inkml:ink xmlns:inkml="http://www.w3.org/2003/InkML">
+  <inkml:definitions>
+    <inkml:context xml:id="ctx0">
+      <inkml:inkSource xml:id="inkSrc0">
+        <inkml:traceFormat>
+          <inkml:channel name="X" type="integer" min="-2.14748E9" max="2.14748E9" units="cm"/>
+          <inkml:channel name="Y" type="integer" min="-2.14748E9" max="2.14748E9" units="cm"/>
+        </inkml:traceFormat>
+        <inkml:channelProperties>
+          <inkml:channelProperty channel="X" name="resolution" value="1000" units="1/cm"/>
+          <inkml:channelProperty channel="Y" name="resolution" value="1000" units="1/cm"/>
+        </inkml:channelProperties>
+      </inkml:inkSource>
+      <inkml:timestamp xml:id="ts0" timeString="2024-07-22T08:33:12.439"/>
+    </inkml:context>
+    <inkml:brush xml:id="br0">
+      <inkml:brushProperty name="width" value="0.1" units="cm"/>
+      <inkml:brushProperty name="height" value="0.2" units="cm"/>
+      <inkml:brushProperty name="color" value="#FFFC00"/>
+      <inkml:brushProperty name="tip" value="rectangle"/>
+      <inkml:brushProperty name="rasterOp" value="maskPen"/>
+      <inkml:brushProperty name="ignorePressure" value="1"/>
+    </inkml:brush>
+  </inkml:definitions>
+  <inkml:trace contextRef="#ctx0" brushRef="#br0">1880 23,'-445'1,"-426"-2,342-12,526 13,1 0,0 0,0 0,0 0,0 0,0 0,0 0,0-1,0 1,0-1,0 1,0-1,0 0,0 1,-2-2,6-1</inkml:trace>
+</inkml:ink>
+</file>
+
+<file path=word/ink/ink13.xml><?xml version="1.0" encoding="utf-8"?>
+<inkml:ink xmlns:inkml="http://www.w3.org/2003/InkML">
+  <inkml:definitions>
+    <inkml:context xml:id="ctx0">
+      <inkml:inkSource xml:id="inkSrc0">
+        <inkml:traceFormat>
+          <inkml:channel name="X" type="integer" min="-2.14748E9" max="2.14748E9" units="cm"/>
+          <inkml:channel name="Y" type="integer" min="-2.14748E9" max="2.14748E9" units="cm"/>
+        </inkml:traceFormat>
+        <inkml:channelProperties>
+          <inkml:channelProperty channel="X" name="resolution" value="1000" units="1/cm"/>
+          <inkml:channelProperty channel="Y" name="resolution" value="1000" units="1/cm"/>
+        </inkml:channelProperties>
+      </inkml:inkSource>
+      <inkml:timestamp xml:id="ts0" timeString="2024-07-22T08:33:06.510"/>
+    </inkml:context>
+    <inkml:brush xml:id="br0">
+      <inkml:brushProperty name="width" value="0.1" units="cm"/>
+      <inkml:brushProperty name="height" value="0.2" units="cm"/>
+      <inkml:brushProperty name="color" value="#FFFC00"/>
+      <inkml:brushProperty name="tip" value="rectangle"/>
+      <inkml:brushProperty name="rasterOp" value="maskPen"/>
+      <inkml:brushProperty name="ignorePressure" value="1"/>
+    </inkml:brush>
+  </inkml:definitions>
+  <inkml:trace contextRef="#ctx0" brushRef="#br0">1 123,'288'-8,"413"6,16-1,-701 2,-1-2,1 0,-1-1,0 0,0-1,21-11,48-14,-42 22,59-3,-60 7,67-14,-96 15</inkml:trace>
+</inkml:ink>
+</file>
+
+<file path=word/ink/ink14.xml><?xml version="1.0" encoding="utf-8"?>
+<inkml:ink xmlns:inkml="http://www.w3.org/2003/InkML">
+  <inkml:definitions>
+    <inkml:context xml:id="ctx0">
+      <inkml:inkSource xml:id="inkSrc0">
+        <inkml:traceFormat>
+          <inkml:channel name="X" type="integer" min="-2.14748E9" max="2.14748E9" units="cm"/>
+          <inkml:channel name="Y" type="integer" min="-2.14748E9" max="2.14748E9" units="cm"/>
+        </inkml:traceFormat>
+        <inkml:channelProperties>
+          <inkml:channelProperty channel="X" name="resolution" value="1000" units="1/cm"/>
+          <inkml:channelProperty channel="Y" name="resolution" value="1000" units="1/cm"/>
+        </inkml:channelProperties>
+      </inkml:inkSource>
+      <inkml:timestamp xml:id="ts0" timeString="2024-07-22T08:34:14.317"/>
+    </inkml:context>
+    <inkml:brush xml:id="br0">
+      <inkml:brushProperty name="width" value="0.09989" units="cm"/>
+      <inkml:brushProperty name="height" value="0.19977" units="cm"/>
+      <inkml:brushProperty name="color" value="#FFFC00"/>
+      <inkml:brushProperty name="tip" value="rectangle"/>
+      <inkml:brushProperty name="rasterOp" value="maskPen"/>
+      <inkml:brushProperty name="ignorePressure" value="1"/>
+    </inkml:brush>
+  </inkml:definitions>
+  <inkml:trace contextRef="#ctx0" brushRef="#br0">29 0,'-1'1,"0"-1,0 1,0 0,1-1,-1 1,0 0,1-1,-1 1,0 0,1 0,-1 0,1 0,-1-1,1 1,-1 0,1 0,0 0,0 0,-1 0,1 0,0 0,0 0,0 0,0 0,0 2,-1 34,1-32,3 57,-1-46,-1 0,-1 0,0 1,-1-1,0 0,-2 0,-6 23,5-31,0-2</inkml:trace>
+</inkml:ink>
+</file>
+
+<file path=word/ink/ink15.xml><?xml version="1.0" encoding="utf-8"?>
+<inkml:ink xmlns:inkml="http://www.w3.org/2003/InkML">
+  <inkml:definitions>
+    <inkml:context xml:id="ctx0">
+      <inkml:inkSource xml:id="inkSrc0">
+        <inkml:traceFormat>
+          <inkml:channel name="X" type="integer" min="-2.14748E9" max="2.14748E9" units="cm"/>
+          <inkml:channel name="Y" type="integer" min="-2.14748E9" max="2.14748E9" units="cm"/>
+        </inkml:traceFormat>
+        <inkml:channelProperties>
+          <inkml:channelProperty channel="X" name="resolution" value="1000" units="1/cm"/>
+          <inkml:channelProperty channel="Y" name="resolution" value="1000" units="1/cm"/>
+        </inkml:channelProperties>
+      </inkml:inkSource>
+      <inkml:timestamp xml:id="ts0" timeString="2024-07-22T08:33:45.432"/>
+    </inkml:context>
+    <inkml:brush xml:id="br0">
+      <inkml:brushProperty name="width" value="0.09989" units="cm"/>
+      <inkml:brushProperty name="height" value="0.19977" units="cm"/>
+      <inkml:brushProperty name="color" value="#FFFC00"/>
+      <inkml:brushProperty name="tip" value="rectangle"/>
+      <inkml:brushProperty name="rasterOp" value="maskPen"/>
+      <inkml:brushProperty name="ignorePressure" value="1"/>
+    </inkml:brush>
+  </inkml:definitions>
+  <inkml:trace contextRef="#ctx0" brushRef="#br0">1 1,'22'1,"1"1,27 7,37 3,1287 2,-940-15,-414 1</inkml:trace>
+</inkml:ink>
+</file>
+
+<file path=word/ink/ink16.xml><?xml version="1.0" encoding="utf-8"?>
+<inkml:ink xmlns:inkml="http://www.w3.org/2003/InkML">
+  <inkml:definitions>
+    <inkml:context xml:id="ctx0">
+      <inkml:inkSource xml:id="inkSrc0">
+        <inkml:traceFormat>
+          <inkml:channel name="X" type="integer" min="-2.14748E9" max="2.14748E9" units="cm"/>
+          <inkml:channel name="Y" type="integer" min="-2.14748E9" max="2.14748E9" units="cm"/>
+        </inkml:traceFormat>
+        <inkml:channelProperties>
+          <inkml:channelProperty channel="X" name="resolution" value="1000" units="1/cm"/>
+          <inkml:channelProperty channel="Y" name="resolution" value="1000" units="1/cm"/>
+        </inkml:channelProperties>
+      </inkml:inkSource>
+      <inkml:timestamp xml:id="ts0" timeString="2024-07-22T08:33:44.049"/>
+    </inkml:context>
+    <inkml:brush xml:id="br0">
+      <inkml:brushProperty name="width" value="0.09989" units="cm"/>
+      <inkml:brushProperty name="height" value="0.19977" units="cm"/>
+      <inkml:brushProperty name="color" value="#FFFC00"/>
+      <inkml:brushProperty name="tip" value="rectangle"/>
+      <inkml:brushProperty name="rasterOp" value="maskPen"/>
+      <inkml:brushProperty name="ignorePressure" value="1"/>
+    </inkml:brush>
+  </inkml:definitions>
+  <inkml:trace contextRef="#ctx0" brushRef="#br0">1 0,'31'3,"0"0,0 2,34 10,0-1,191 22,217 23,-333-46,-114-16,1-1,-1-1,0-2,0 0,42-20,-41 17,-14 5</inkml:trace>
+</inkml:ink>
+</file>
+
+<file path=word/ink/ink17.xml><?xml version="1.0" encoding="utf-8"?>
+<inkml:ink xmlns:inkml="http://www.w3.org/2003/InkML">
+  <inkml:definitions>
+    <inkml:context xml:id="ctx0">
+      <inkml:inkSource xml:id="inkSrc0">
+        <inkml:traceFormat>
+          <inkml:channel name="X" type="integer" min="-2.14748E9" max="2.14748E9" units="cm"/>
+          <inkml:channel name="Y" type="integer" min="-2.14748E9" max="2.14748E9" units="cm"/>
+        </inkml:traceFormat>
+        <inkml:channelProperties>
+          <inkml:channelProperty channel="X" name="resolution" value="1000" units="1/cm"/>
+          <inkml:channelProperty channel="Y" name="resolution" value="1000" units="1/cm"/>
+        </inkml:channelProperties>
+      </inkml:inkSource>
+      <inkml:timestamp xml:id="ts0" timeString="2024-07-22T08:33:51.887"/>
+    </inkml:context>
+    <inkml:brush xml:id="br0">
+      <inkml:brushProperty name="width" value="0.09989" units="cm"/>
+      <inkml:brushProperty name="height" value="0.19977" units="cm"/>
+      <inkml:brushProperty name="color" value="#FFFC00"/>
+      <inkml:brushProperty name="tip" value="rectangle"/>
+      <inkml:brushProperty name="rasterOp" value="maskPen"/>
+      <inkml:brushProperty name="ignorePressure" value="1"/>
+    </inkml:brush>
+  </inkml:definitions>
+  <inkml:trace contextRef="#ctx0" brushRef="#br0">0 77,'187'-12,"-22"0,113 12,55-1,-316-1,0-1,0 0,0-2,0 0,20-9,0 1,-17 6</inkml:trace>
+</inkml:ink>
+</file>
+
+<file path=word/ink/ink18.xml><?xml version="1.0" encoding="utf-8"?>
+<inkml:ink xmlns:inkml="http://www.w3.org/2003/InkML">
+  <inkml:definitions>
+    <inkml:context xml:id="ctx0">
+      <inkml:inkSource xml:id="inkSrc0">
+        <inkml:traceFormat>
+          <inkml:channel name="X" type="integer" min="-2.14748E9" max="2.14748E9" units="cm"/>
+          <inkml:channel name="Y" type="integer" min="-2.14748E9" max="2.14748E9" units="cm"/>
+        </inkml:traceFormat>
+        <inkml:channelProperties>
+          <inkml:channelProperty channel="X" name="resolution" value="1000" units="1/cm"/>
+          <inkml:channelProperty channel="Y" name="resolution" value="1000" units="1/cm"/>
+        </inkml:channelProperties>
+      </inkml:inkSource>
+      <inkml:timestamp xml:id="ts0" timeString="2024-07-22T08:33:50.772"/>
+    </inkml:context>
+    <inkml:brush xml:id="br0">
+      <inkml:brushProperty name="width" value="0.09989" units="cm"/>
+      <inkml:brushProperty name="height" value="0.19977" units="cm"/>
+      <inkml:brushProperty name="color" value="#FFFC00"/>
+      <inkml:brushProperty name="tip" value="rectangle"/>
+      <inkml:brushProperty name="rasterOp" value="maskPen"/>
+      <inkml:brushProperty name="ignorePressure" value="1"/>
+    </inkml:brush>
+  </inkml:definitions>
+  <inkml:trace contextRef="#ctx0" brushRef="#br0">0 25,'31'-2,"51"-9,18-1,571 12,-461 19,-130-10,81 0,-3-9,-138 0</inkml:trace>
+</inkml:ink>
+</file>
+
+<file path=word/ink/ink19.xml><?xml version="1.0" encoding="utf-8"?>
+<inkml:ink xmlns:inkml="http://www.w3.org/2003/InkML">
+  <inkml:definitions>
+    <inkml:context xml:id="ctx0">
+      <inkml:inkSource xml:id="inkSrc0">
+        <inkml:traceFormat>
+          <inkml:channel name="X" type="integer" min="-2.14748E9" max="2.14748E9" units="cm"/>
+          <inkml:channel name="Y" type="integer" min="-2.14748E9" max="2.14748E9" units="cm"/>
+        </inkml:traceFormat>
+        <inkml:channelProperties>
+          <inkml:channelProperty channel="X" name="resolution" value="1000" units="1/cm"/>
+          <inkml:channelProperty channel="Y" name="resolution" value="1000" units="1/cm"/>
+        </inkml:channelProperties>
+      </inkml:inkSource>
+      <inkml:timestamp xml:id="ts0" timeString="2024-07-22T08:34:01.599"/>
+    </inkml:context>
+    <inkml:brush xml:id="br0">
+      <inkml:brushProperty name="width" value="0.09989" units="cm"/>
+      <inkml:brushProperty name="height" value="0.19977" units="cm"/>
+      <inkml:brushProperty name="color" value="#FFFC00"/>
+      <inkml:brushProperty name="tip" value="rectangle"/>
+      <inkml:brushProperty name="rasterOp" value="maskPen"/>
+      <inkml:brushProperty name="ignorePressure" value="1"/>
+    </inkml:brush>
+  </inkml:definitions>
+  <inkml:trace contextRef="#ctx0" brushRef="#br0">0 73,'359'-19,"-61"1,-63 18,-259-1,-46-11,0 1,15 2,42 7</inkml:trace>
+</inkml:ink>
+</file>
+
 <file path=word/ink/ink2.xml><?xml version="1.0" encoding="utf-8"?>
 <inkml:ink xmlns:inkml="http://www.w3.org/2003/InkML">
   <inkml:definitions>
@@ -2782,6 +3711,35 @@
     </inkml:brush>
   </inkml:definitions>
   <inkml:trace contextRef="#ctx0" brushRef="#br0">0 43,'59'-13,"1"2,-1 3,88-1,-98 8,1 1,0 3,-1 2,0 2,90 25,-108-21,-5-2,49 11,-66-18,0-1,0 0,0-1,0 0,0 0,1-1,-1 0,0-1,13-4,-2 1,1 1,0 1,0 0,0 2,31 2,-49-1,9 0</inkml:trace>
+</inkml:ink>
+</file>
+
+<file path=word/ink/ink20.xml><?xml version="1.0" encoding="utf-8"?>
+<inkml:ink xmlns:inkml="http://www.w3.org/2003/InkML">
+  <inkml:definitions>
+    <inkml:context xml:id="ctx0">
+      <inkml:inkSource xml:id="inkSrc0">
+        <inkml:traceFormat>
+          <inkml:channel name="X" type="integer" min="-2.14748E9" max="2.14748E9" units="cm"/>
+          <inkml:channel name="Y" type="integer" min="-2.14748E9" max="2.14748E9" units="cm"/>
+        </inkml:traceFormat>
+        <inkml:channelProperties>
+          <inkml:channelProperty channel="X" name="resolution" value="1000" units="1/cm"/>
+          <inkml:channelProperty channel="Y" name="resolution" value="1000" units="1/cm"/>
+        </inkml:channelProperties>
+      </inkml:inkSource>
+      <inkml:timestamp xml:id="ts0" timeString="2024-07-22T08:34:00.201"/>
+    </inkml:context>
+    <inkml:brush xml:id="br0">
+      <inkml:brushProperty name="width" value="0.09989" units="cm"/>
+      <inkml:brushProperty name="height" value="0.19977" units="cm"/>
+      <inkml:brushProperty name="color" value="#FFFC00"/>
+      <inkml:brushProperty name="tip" value="rectangle"/>
+      <inkml:brushProperty name="rasterOp" value="maskPen"/>
+      <inkml:brushProperty name="ignorePressure" value="1"/>
+    </inkml:brush>
+  </inkml:definitions>
+  <inkml:trace contextRef="#ctx0" brushRef="#br0">0 50,'140'3,"-43"0,133-13,-130-3,21-3,142-1,116 17,-364 0</inkml:trace>
 </inkml:ink>
 </file>
 
@@ -2927,6 +3885,64 @@
     </inkml:brush>
   </inkml:definitions>
   <inkml:trace contextRef="#ctx0" brushRef="#br0">1 1,'166'16,"-128"-8,11 0,-19-6,-1 0,50 12,12 1,127 0,-134-11,0 4,-1 4,94 25,-120-24,10-3,1-2,-1-4,81-4,-64-1,-73 0,1 0,0-1,-1 0,23-8,-23 6,0 1,1 0,-1 0,1 2,15-2,1 4,-9 0,1-1,28-4,-38 2</inkml:trace>
+</inkml:ink>
+</file>
+
+<file path=word/ink/ink8.xml><?xml version="1.0" encoding="utf-8"?>
+<inkml:ink xmlns:inkml="http://www.w3.org/2003/InkML">
+  <inkml:definitions>
+    <inkml:context xml:id="ctx0">
+      <inkml:inkSource xml:id="inkSrc0">
+        <inkml:traceFormat>
+          <inkml:channel name="X" type="integer" min="-2.14748E9" max="2.14748E9" units="cm"/>
+          <inkml:channel name="Y" type="integer" min="-2.14748E9" max="2.14748E9" units="cm"/>
+        </inkml:traceFormat>
+        <inkml:channelProperties>
+          <inkml:channelProperty channel="X" name="resolution" value="1000" units="1/cm"/>
+          <inkml:channelProperty channel="Y" name="resolution" value="1000" units="1/cm"/>
+        </inkml:channelProperties>
+      </inkml:inkSource>
+      <inkml:timestamp xml:id="ts0" timeString="2024-07-22T08:31:43.102"/>
+    </inkml:context>
+    <inkml:brush xml:id="br0">
+      <inkml:brushProperty name="width" value="0.1" units="cm"/>
+      <inkml:brushProperty name="height" value="0.2" units="cm"/>
+      <inkml:brushProperty name="color" value="#FFFC00"/>
+      <inkml:brushProperty name="tip" value="rectangle"/>
+      <inkml:brushProperty name="rasterOp" value="maskPen"/>
+      <inkml:brushProperty name="ignorePressure" value="1"/>
+    </inkml:brush>
+  </inkml:definitions>
+  <inkml:trace contextRef="#ctx0" brushRef="#br0">2065 104,'-125'5,"-77"-26,87 6,-196-4,185 2,35 4,-145-4,-399 11,609 7,0 1,1 1,-1 1,-33 9,5 8,47-18</inkml:trace>
+</inkml:ink>
+</file>
+
+<file path=word/ink/ink9.xml><?xml version="1.0" encoding="utf-8"?>
+<inkml:ink xmlns:inkml="http://www.w3.org/2003/InkML">
+  <inkml:definitions>
+    <inkml:context xml:id="ctx0">
+      <inkml:inkSource xml:id="inkSrc0">
+        <inkml:traceFormat>
+          <inkml:channel name="X" type="integer" min="-2.14748E9" max="2.14748E9" units="cm"/>
+          <inkml:channel name="Y" type="integer" min="-2.14748E9" max="2.14748E9" units="cm"/>
+        </inkml:traceFormat>
+        <inkml:channelProperties>
+          <inkml:channelProperty channel="X" name="resolution" value="1000" units="1/cm"/>
+          <inkml:channelProperty channel="Y" name="resolution" value="1000" units="1/cm"/>
+        </inkml:channelProperties>
+      </inkml:inkSource>
+      <inkml:timestamp xml:id="ts0" timeString="2024-07-22T08:31:31.093"/>
+    </inkml:context>
+    <inkml:brush xml:id="br0">
+      <inkml:brushProperty name="width" value="0.1" units="cm"/>
+      <inkml:brushProperty name="height" value="0.2" units="cm"/>
+      <inkml:brushProperty name="color" value="#FFFC00"/>
+      <inkml:brushProperty name="tip" value="rectangle"/>
+      <inkml:brushProperty name="rasterOp" value="maskPen"/>
+      <inkml:brushProperty name="ignorePressure" value="1"/>
+    </inkml:brush>
+  </inkml:definitions>
+  <inkml:trace contextRef="#ctx0" brushRef="#br0">1 0,'0'2,"1"-1,-1 1,1-1,0 1,-1-1,1 0,0 1,0-1,0 0,0 0,0 0,0 0,1 0,-1 0,0 0,0 0,1 0,-1 0,1-1,1 1,30 13,0-7,0 0,1-2,59 1,103-12,-28-10,-97 7,-1 3,1 3,85 8,-151-4,302 22,-291-23,95 0,164-21,-239 17,64 2,-99 2,11 1</inkml:trace>
 </inkml:ink>
 </file>
 

</xml_diff>